<commit_message>
some overall changes and FR and NFR
</commit_message>
<xml_diff>
--- a/Project-Phase-01-CS310-E-171.docx
+++ b/Project-Phase-01-CS310-E-171.docx
@@ -4560,15 +4560,7 @@
         <w:t xml:space="preserve"> </w:t>
       </w:r>
       <w:r>
-        <w:t xml:space="preserve">The goal of this document is to </w:t>
-      </w:r>
-      <w:proofErr w:type="gramStart"/>
-      <w:r>
-        <w:t>described</w:t>
-      </w:r>
-      <w:proofErr w:type="gramEnd"/>
-      <w:r>
-        <w:t xml:space="preserve"> and list of abbreviations and definitions that are provided.  </w:t>
+        <w:t xml:space="preserve">The goal of this document is to described and list of abbreviations and definitions that are provided.  </w:t>
       </w:r>
     </w:p>
     <w:p>
@@ -4637,29 +4629,10 @@
         <w:rPr>
           <w:color w:val="000000"/>
         </w:rPr>
-        <w:t xml:space="preserve"> for </w:t>
-      </w:r>
-      <w:proofErr w:type="gramStart"/>
-      <w:r>
-        <w:rPr>
-          <w:color w:val="000000"/>
-        </w:rPr>
-        <w:t>the ”</w:t>
-      </w:r>
-      <w:proofErr w:type="gramEnd"/>
-      <w:r>
-        <w:rPr>
-          <w:color w:val="000000"/>
-        </w:rPr>
-        <w:t xml:space="preserve"> </w:t>
-      </w:r>
-      <w:proofErr w:type="spellStart"/>
-      <w:r>
-        <w:t>DataBase</w:t>
-      </w:r>
-      <w:proofErr w:type="spellEnd"/>
-      <w:r>
-        <w:t xml:space="preserve"> Center </w:t>
+        <w:t xml:space="preserve"> for the ” </w:t>
+      </w:r>
+      <w:r>
+        <w:t xml:space="preserve">DataBase Center </w:t>
       </w:r>
       <w:r>
         <w:rPr>
@@ -4791,14 +4764,7 @@
         <w:rPr>
           <w:iCs/>
         </w:rPr>
-        <w:t xml:space="preserve">The development team thought it will speed up the process and save time and money for the government to have an online system that saves, store and keep track of the Citizens information online. the DB Center will allow the following Functionality online: To Search a citizen, to display a report about a citizen, To update citizen </w:t>
-      </w:r>
-      <w:proofErr w:type="gramStart"/>
-      <w:r>
-        <w:rPr>
-          <w:iCs/>
-        </w:rPr>
-        <w:t>information,</w:t>
+        <w:t>The development team thought it will speed up the process and save time and money for the government to have an online system that saves, store and keep track of the Citizens information online. the DB Center will allow the following Functionality online: To Search a citizen, to display a report about a citizen, To update citizen information,</w:t>
       </w:r>
       <w:r>
         <w:rPr>
@@ -4812,21 +4778,7 @@
         <w:rPr>
           <w:iCs/>
         </w:rPr>
-        <w:t xml:space="preserve"> To</w:t>
-      </w:r>
-      <w:proofErr w:type="gramEnd"/>
-      <w:r>
-        <w:rPr>
-          <w:iCs/>
-        </w:rPr>
-        <w:t xml:space="preserve"> create a </w:t>
-      </w:r>
-      <w:proofErr w:type="spellStart"/>
-      <w:r>
-        <w:rPr>
-          <w:iCs/>
-        </w:rPr>
-        <w:t>DataBas</w:t>
+        <w:t xml:space="preserve"> To create a DataBas</w:t>
       </w:r>
       <w:r>
         <w:rPr>
@@ -4834,7 +4786,6 @@
         </w:rPr>
         <w:t>e</w:t>
       </w:r>
-      <w:proofErr w:type="spellEnd"/>
       <w:r>
         <w:rPr>
           <w:iCs/>
@@ -5049,46 +5000,14 @@
                 <w:rFonts w:asciiTheme="majorBidi" w:hAnsiTheme="majorBidi" w:cstheme="majorBidi"/>
                 <w:color w:val="151515"/>
               </w:rPr>
-              <w:t xml:space="preserve">in </w:t>
-            </w:r>
-            <w:proofErr w:type="spellStart"/>
+              <w:t xml:space="preserve">in there field </w:t>
+            </w:r>
             <w:r>
               <w:rPr>
                 <w:rFonts w:asciiTheme="majorBidi" w:hAnsiTheme="majorBidi" w:cstheme="majorBidi"/>
                 <w:color w:val="151515"/>
               </w:rPr>
-              <w:t>there</w:t>
-            </w:r>
-            <w:proofErr w:type="spellEnd"/>
-            <w:r>
-              <w:rPr>
-                <w:rFonts w:asciiTheme="majorBidi" w:hAnsiTheme="majorBidi" w:cstheme="majorBidi"/>
-                <w:color w:val="151515"/>
-              </w:rPr>
-              <w:t xml:space="preserve"> </w:t>
-            </w:r>
-            <w:proofErr w:type="gramStart"/>
-            <w:r>
-              <w:rPr>
-                <w:rFonts w:asciiTheme="majorBidi" w:hAnsiTheme="majorBidi" w:cstheme="majorBidi"/>
-                <w:color w:val="151515"/>
-              </w:rPr>
-              <w:t xml:space="preserve">field </w:t>
-            </w:r>
-            <w:r>
-              <w:rPr>
-                <w:rFonts w:asciiTheme="majorBidi" w:hAnsiTheme="majorBidi" w:cstheme="majorBidi"/>
-                <w:color w:val="151515"/>
-              </w:rPr>
-              <w:t xml:space="preserve"> about</w:t>
-            </w:r>
-            <w:proofErr w:type="gramEnd"/>
-            <w:r>
-              <w:rPr>
-                <w:rFonts w:asciiTheme="majorBidi" w:hAnsiTheme="majorBidi" w:cstheme="majorBidi"/>
-                <w:color w:val="151515"/>
-              </w:rPr>
-              <w:t xml:space="preserve"> the citizens</w:t>
+              <w:t xml:space="preserve"> about the citizens</w:t>
             </w:r>
           </w:p>
         </w:tc>
@@ -5409,25 +5328,7 @@
           <w:iCs/>
           <w:szCs w:val="16"/>
         </w:rPr>
-        <w:t xml:space="preserve">The DB Center is a Web-Base System. The system is connected to a database through a server, </w:t>
-      </w:r>
-      <w:proofErr w:type="gramStart"/>
-      <w:r>
-        <w:rPr>
-          <w:rFonts w:asciiTheme="majorBidi" w:eastAsia="Calibri" w:hAnsiTheme="majorBidi" w:cstheme="majorBidi"/>
-          <w:iCs/>
-          <w:szCs w:val="16"/>
-        </w:rPr>
-        <w:t>The</w:t>
-      </w:r>
-      <w:proofErr w:type="gramEnd"/>
-      <w:r>
-        <w:rPr>
-          <w:rFonts w:asciiTheme="majorBidi" w:eastAsia="Calibri" w:hAnsiTheme="majorBidi" w:cstheme="majorBidi"/>
-          <w:iCs/>
-          <w:szCs w:val="16"/>
-        </w:rPr>
-        <w:t xml:space="preserve"> system provides a secure environment for all information of the citizens and for storing and retrieving the information</w:t>
+        <w:t>The DB Center is a Web-Base System. The system is connected to a database through a server, The system provides a secure environment for all information of the citizens and for storing and retrieving the information</w:t>
       </w:r>
     </w:p>
     <w:p>
@@ -6009,15 +5910,7 @@
         <w:t xml:space="preserve"> </w:t>
       </w:r>
       <w:r>
-        <w:t xml:space="preserve">All the information about the citizen will be displayed for the executives. The citizens and employees </w:t>
-      </w:r>
-      <w:proofErr w:type="gramStart"/>
-      <w:r>
-        <w:t>groups</w:t>
-      </w:r>
-      <w:proofErr w:type="gramEnd"/>
-      <w:r>
-        <w:t xml:space="preserve"> their educational level is unknown and all </w:t>
+        <w:t xml:space="preserve">All the information about the citizen will be displayed for the executives. The citizens and employees groups their educational level is unknown and all </w:t>
       </w:r>
       <w:r>
         <w:t xml:space="preserve">of them </w:t>
@@ -6399,15 +6292,7 @@
           <w:i w:val="0"/>
           <w:iCs/>
         </w:rPr>
-        <w:t>User Type page</w:t>
-      </w:r>
-      <w:r>
-        <w:rPr>
-          <w:rFonts w:asciiTheme="majorBidi" w:hAnsiTheme="majorBidi" w:cstheme="majorBidi"/>
-          <w:i w:val="0"/>
-          <w:iCs/>
-        </w:rPr>
-        <w:t xml:space="preserve"> </w:t>
+        <w:t xml:space="preserve">User Type page </w:t>
       </w:r>
       <w:r>
         <w:rPr>
@@ -6516,21 +6401,7 @@
         <w:rPr>
           <w:rFonts w:asciiTheme="majorBidi" w:hAnsiTheme="majorBidi" w:cstheme="majorBidi"/>
         </w:rPr>
-        <w:t xml:space="preserve">citizen the website will move them to their </w:t>
-      </w:r>
-      <w:proofErr w:type="gramStart"/>
-      <w:r>
-        <w:rPr>
-          <w:rFonts w:asciiTheme="majorBidi" w:hAnsiTheme="majorBidi" w:cstheme="majorBidi"/>
-        </w:rPr>
-        <w:t>page</w:t>
-      </w:r>
-      <w:proofErr w:type="gramEnd"/>
-      <w:r>
-        <w:rPr>
-          <w:rFonts w:asciiTheme="majorBidi" w:hAnsiTheme="majorBidi" w:cstheme="majorBidi"/>
-        </w:rPr>
-        <w:t xml:space="preserve"> and they can just edit general information</w:t>
+        <w:t>citizen the website will move them to their page and they can just edit general information</w:t>
       </w:r>
       <w:r>
         <w:rPr>
@@ -6593,25 +6464,7 @@
           <w:i w:val="0"/>
           <w:iCs/>
         </w:rPr>
-        <w:t xml:space="preserve">If they are Executive the </w:t>
-      </w:r>
-      <w:proofErr w:type="gramStart"/>
-      <w:r>
-        <w:rPr>
-          <w:rFonts w:asciiTheme="majorBidi" w:hAnsiTheme="majorBidi" w:cstheme="majorBidi"/>
-          <w:i w:val="0"/>
-          <w:iCs/>
-        </w:rPr>
-        <w:t>web-site</w:t>
-      </w:r>
-      <w:proofErr w:type="gramEnd"/>
-      <w:r>
-        <w:rPr>
-          <w:rFonts w:asciiTheme="majorBidi" w:hAnsiTheme="majorBidi" w:cstheme="majorBidi"/>
-          <w:i w:val="0"/>
-          <w:iCs/>
-        </w:rPr>
-        <w:t xml:space="preserve"> will move them to </w:t>
+        <w:t xml:space="preserve">If they are Executive the web-site will move them to </w:t>
       </w:r>
       <w:r>
         <w:rPr>
@@ -7245,25 +7098,7 @@
           <w:i w:val="0"/>
           <w:iCs/>
         </w:rPr>
-        <w:t xml:space="preserve">Since our database server is managed by the underlying operating system on the website we </w:t>
-      </w:r>
-      <w:proofErr w:type="gramStart"/>
-      <w:r>
-        <w:rPr>
-          <w:rFonts w:asciiTheme="majorBidi" w:hAnsiTheme="majorBidi" w:cstheme="majorBidi"/>
-          <w:i w:val="0"/>
-          <w:iCs/>
-        </w:rPr>
-        <w:t>don’t</w:t>
-      </w:r>
-      <w:proofErr w:type="gramEnd"/>
-      <w:r>
-        <w:rPr>
-          <w:rFonts w:asciiTheme="majorBidi" w:hAnsiTheme="majorBidi" w:cstheme="majorBidi"/>
-          <w:i w:val="0"/>
-          <w:iCs/>
-        </w:rPr>
-        <w:t xml:space="preserve"> have any direct hardware interface</w:t>
+        <w:t>Since our database server is managed by the underlying operating system on the website we don’t have any direct hardware interface</w:t>
       </w:r>
       <w:bookmarkEnd w:id="111"/>
       <w:bookmarkEnd w:id="112"/>
@@ -7430,15 +7265,7 @@
         <w:t xml:space="preserve"> </w:t>
       </w:r>
       <w:r>
-        <w:t xml:space="preserve">Create </w:t>
-      </w:r>
-      <w:proofErr w:type="spellStart"/>
-      <w:r>
-        <w:t>DataBase</w:t>
-      </w:r>
-      <w:proofErr w:type="spellEnd"/>
-      <w:r>
-        <w:t xml:space="preserve"> of Citizen Information.</w:t>
+        <w:t>Create DataBase of Citizen Information.</w:t>
       </w:r>
       <w:r>
         <w:t>: to store citizen information.</w:t>
@@ -7463,19 +7290,7 @@
         <w:jc w:val="both"/>
       </w:pPr>
       <w:r>
-        <w:t xml:space="preserve"> </w:t>
-      </w:r>
-      <w:r>
-        <w:t>Inputs: Citizen</w:t>
-      </w:r>
-      <w:r>
-        <w:t>’s</w:t>
-      </w:r>
-      <w:r>
-        <w:t xml:space="preserve"> Information</w:t>
-      </w:r>
-      <w:r>
-        <w:t>.</w:t>
+        <w:t xml:space="preserve"> Inputs: Citizen’s Information.</w:t>
       </w:r>
     </w:p>
     <w:p>
@@ -7494,23 +7309,7 @@
         <w:jc w:val="both"/>
       </w:pPr>
       <w:r>
-        <w:t xml:space="preserve"> Action: Create </w:t>
-      </w:r>
-      <w:proofErr w:type="spellStart"/>
-      <w:r>
-        <w:t>DataBase</w:t>
-      </w:r>
-      <w:proofErr w:type="spellEnd"/>
-      <w:r>
-        <w:t xml:space="preserve"> will connect to the local </w:t>
-      </w:r>
-      <w:proofErr w:type="spellStart"/>
-      <w:r>
-        <w:t>DataBase</w:t>
-      </w:r>
-      <w:proofErr w:type="spellEnd"/>
-      <w:r>
-        <w:t xml:space="preserve"> and initialize them then store the data. </w:t>
+        <w:t xml:space="preserve"> Action: Create DataBase will connect to the local DataBase and initialize them then store the data. </w:t>
       </w:r>
     </w:p>
     <w:p>
@@ -7521,34 +7320,15 @@
         <w:jc w:val="both"/>
       </w:pPr>
       <w:r>
-        <w:t xml:space="preserve"> Requirement: </w:t>
-      </w:r>
-      <w:r>
-        <w:t>Citizen</w:t>
-      </w:r>
-      <w:r>
-        <w:t>'</w:t>
-      </w:r>
-      <w:r>
-        <w:t>s Information.</w:t>
-      </w:r>
-    </w:p>
-    <w:p>
-      <w:pPr>
-        <w:jc w:val="both"/>
-      </w:pPr>
-      <w:r>
-        <w:t xml:space="preserve"> </w:t>
-      </w:r>
-      <w:proofErr w:type="spellStart"/>
-      <w:proofErr w:type="gramStart"/>
-      <w:r>
-        <w:t>Pre Condition</w:t>
-      </w:r>
-      <w:proofErr w:type="spellEnd"/>
-      <w:proofErr w:type="gramEnd"/>
-      <w:r>
-        <w:t xml:space="preserve">: </w:t>
+        <w:t xml:space="preserve"> Requirement: Citizen's Information.</w:t>
+      </w:r>
+    </w:p>
+    <w:p>
+      <w:pPr>
+        <w:jc w:val="both"/>
+      </w:pPr>
+      <w:r>
+        <w:t xml:space="preserve"> Pre Condition: </w:t>
       </w:r>
       <w:r>
         <w:t>W</w:t>
@@ -7593,15 +7373,7 @@
         <w:t>I</w:t>
       </w:r>
       <w:r>
-        <w:t xml:space="preserve">f the id and the name are stored in the system before the </w:t>
-      </w:r>
-      <w:proofErr w:type="gramStart"/>
-      <w:r>
-        <w:t>system</w:t>
-      </w:r>
-      <w:proofErr w:type="gramEnd"/>
-      <w:r>
-        <w:t xml:space="preserve"> the</w:t>
+        <w:t>f the id and the name are stored in the system before the system the</w:t>
       </w:r>
       <w:r>
         <w:t>y</w:t>
@@ -7705,16 +7477,7 @@
         <w:jc w:val="both"/>
       </w:pPr>
       <w:r>
-        <w:t xml:space="preserve"> </w:t>
-      </w:r>
-      <w:r>
-        <w:t>Func</w:t>
-      </w:r>
-      <w:r>
-        <w:t>t</w:t>
-      </w:r>
-      <w:r>
-        <w:t>ion</w:t>
+        <w:t xml:space="preserve"> Function</w:t>
       </w:r>
       <w:r>
         <w:t>:</w:t>
@@ -7728,18 +7491,7 @@
         <w:jc w:val="both"/>
       </w:pPr>
       <w:r>
-        <w:t xml:space="preserve"> </w:t>
-      </w:r>
-      <w:r>
-        <w:t xml:space="preserve">Description: The system shall allow users which type to </w:t>
-      </w:r>
-      <w:proofErr w:type="spellStart"/>
-      <w:r>
-        <w:t>chose</w:t>
-      </w:r>
-      <w:proofErr w:type="spellEnd"/>
-      <w:r>
-        <w:t xml:space="preserve"> of the user between the citizens and the employees</w:t>
+        <w:t xml:space="preserve"> Description: The system shall allow users which type to chose of the user between the citizens and the employees</w:t>
       </w:r>
     </w:p>
     <w:p>
@@ -7758,13 +7510,7 @@
         <w:jc w:val="both"/>
       </w:pPr>
       <w:r>
-        <w:t xml:space="preserve"> </w:t>
-      </w:r>
-      <w:r>
-        <w:t>Source:</w:t>
-      </w:r>
-      <w:r>
-        <w:t xml:space="preserve"> mouse.</w:t>
+        <w:t xml:space="preserve"> Source: mouse.</w:t>
       </w:r>
     </w:p>
     <w:p>
@@ -7795,31 +7541,15 @@
         <w:jc w:val="both"/>
       </w:pPr>
       <w:r>
-        <w:t xml:space="preserve"> </w:t>
-      </w:r>
-      <w:r>
-        <w:t xml:space="preserve">Requirement: </w:t>
-      </w:r>
-      <w:r>
-        <w:t xml:space="preserve">N/A </w:t>
-      </w:r>
-    </w:p>
-    <w:p>
-      <w:pPr>
-        <w:jc w:val="both"/>
-      </w:pPr>
-      <w:r>
-        <w:t xml:space="preserve"> </w:t>
-      </w:r>
-      <w:proofErr w:type="spellStart"/>
-      <w:proofErr w:type="gramStart"/>
-      <w:r>
-        <w:t>Pre Condition</w:t>
-      </w:r>
-      <w:proofErr w:type="spellEnd"/>
-      <w:proofErr w:type="gramEnd"/>
-      <w:r>
-        <w:t>: none</w:t>
+        <w:t xml:space="preserve"> Requirement: N/A </w:t>
+      </w:r>
+    </w:p>
+    <w:p>
+      <w:pPr>
+        <w:jc w:val="both"/>
+      </w:pPr>
+      <w:r>
+        <w:t xml:space="preserve"> Pre Condition: none</w:t>
       </w:r>
     </w:p>
     <w:p>
@@ -7861,15 +7591,7 @@
         <w:t>I</w:t>
       </w:r>
       <w:r>
-        <w:t xml:space="preserve">f the visitor didn’t choose form </w:t>
-      </w:r>
-      <w:proofErr w:type="gramStart"/>
-      <w:r>
-        <w:t>choices</w:t>
-      </w:r>
-      <w:proofErr w:type="gramEnd"/>
-      <w:r>
-        <w:t xml:space="preserve"> they will not be able to </w:t>
+        <w:t xml:space="preserve">f the visitor didn’t choose form choices they will not be able to </w:t>
       </w:r>
       <w:r>
         <w:t>proceed</w:t>
@@ -7918,80 +7640,53 @@
         <w:jc w:val="both"/>
       </w:pPr>
       <w:r>
+        <w:t xml:space="preserve"> Function</w:t>
+      </w:r>
+      <w:r>
+        <w:t xml:space="preserve">: </w:t>
+      </w:r>
+      <w:r>
+        <w:t>login page: to connect to the database.</w:t>
+      </w:r>
+    </w:p>
+    <w:p>
+      <w:pPr>
+        <w:jc w:val="both"/>
+      </w:pPr>
+      <w:r>
+        <w:t xml:space="preserve"> Description: The system should able users to enter the username and the password.</w:t>
+      </w:r>
+    </w:p>
+    <w:p>
+      <w:pPr>
+        <w:jc w:val="both"/>
+      </w:pPr>
+      <w:r>
+        <w:t xml:space="preserve"> Inputs: </w:t>
+      </w:r>
+      <w:r>
+        <w:t>U</w:t>
+      </w:r>
+      <w:r>
+        <w:t>sername and Password.</w:t>
+      </w:r>
+    </w:p>
+    <w:p>
+      <w:pPr>
+        <w:jc w:val="both"/>
+      </w:pPr>
+      <w:r>
+        <w:t xml:space="preserve"> Source: keyboard </w:t>
+      </w:r>
+    </w:p>
+    <w:p>
+      <w:pPr>
+        <w:jc w:val="both"/>
+      </w:pPr>
+      <w:r>
         <w:t xml:space="preserve"> </w:t>
       </w:r>
       <w:r>
-        <w:t>Func</w:t>
-      </w:r>
-      <w:r>
-        <w:t>t</w:t>
-      </w:r>
-      <w:r>
-        <w:t>ion</w:t>
-      </w:r>
-      <w:r>
-        <w:t xml:space="preserve">: </w:t>
-      </w:r>
-      <w:r>
-        <w:t>login page: to connect to the database.</w:t>
-      </w:r>
-    </w:p>
-    <w:p>
-      <w:pPr>
-        <w:jc w:val="both"/>
-      </w:pPr>
-      <w:r>
-        <w:t xml:space="preserve"> </w:t>
-      </w:r>
-      <w:r>
-        <w:t>Description:</w:t>
-      </w:r>
-      <w:r>
-        <w:t xml:space="preserve"> </w:t>
-      </w:r>
-      <w:r>
-        <w:t>The system should able users to enter the username and the password.</w:t>
-      </w:r>
-    </w:p>
-    <w:p>
-      <w:pPr>
-        <w:jc w:val="both"/>
-      </w:pPr>
-      <w:r>
-        <w:t xml:space="preserve"> Inputs: </w:t>
-      </w:r>
-      <w:r>
-        <w:t>U</w:t>
-      </w:r>
-      <w:r>
-        <w:t>sername and Password.</w:t>
-      </w:r>
-    </w:p>
-    <w:p>
-      <w:pPr>
-        <w:jc w:val="both"/>
-      </w:pPr>
-      <w:r>
-        <w:t xml:space="preserve"> </w:t>
-      </w:r>
-      <w:r>
-        <w:t>Source:</w:t>
-      </w:r>
-      <w:r>
-        <w:t xml:space="preserve"> keyboard</w:t>
-      </w:r>
-      <w:r>
-        <w:t xml:space="preserve"> </w:t>
-      </w:r>
-    </w:p>
-    <w:p>
-      <w:pPr>
-        <w:jc w:val="both"/>
-      </w:pPr>
-      <w:r>
-        <w:t xml:space="preserve"> </w:t>
-      </w:r>
-      <w:r>
         <w:t xml:space="preserve">Action: </w:t>
       </w:r>
       <w:r>
@@ -8004,15 +7699,7 @@
         <w:t>r</w:t>
       </w:r>
       <w:r>
-        <w:t xml:space="preserve"> the correct </w:t>
-      </w:r>
-      <w:proofErr w:type="spellStart"/>
-      <w:r>
-        <w:t>UserName</w:t>
-      </w:r>
-      <w:proofErr w:type="spellEnd"/>
-      <w:r>
-        <w:t xml:space="preserve"> and </w:t>
+        <w:t xml:space="preserve"> the correct UserName and </w:t>
       </w:r>
       <w:r>
         <w:t xml:space="preserve">     </w:t>
@@ -8029,31 +7716,15 @@
         <w:jc w:val="both"/>
       </w:pPr>
       <w:r>
-        <w:t xml:space="preserve"> </w:t>
-      </w:r>
-      <w:r>
-        <w:t xml:space="preserve">Requirement: </w:t>
-      </w:r>
-      <w:r>
-        <w:t>Type of user</w:t>
-      </w:r>
-    </w:p>
-    <w:p>
-      <w:pPr>
-        <w:jc w:val="both"/>
-      </w:pPr>
-      <w:r>
-        <w:t xml:space="preserve"> </w:t>
-      </w:r>
-      <w:proofErr w:type="spellStart"/>
-      <w:proofErr w:type="gramStart"/>
-      <w:r>
-        <w:t>Pre Condition</w:t>
-      </w:r>
-      <w:proofErr w:type="spellEnd"/>
-      <w:proofErr w:type="gramEnd"/>
-      <w:r>
-        <w:t xml:space="preserve">: </w:t>
+        <w:t xml:space="preserve"> Requirement: Type of user</w:t>
+      </w:r>
+    </w:p>
+    <w:p>
+      <w:pPr>
+        <w:jc w:val="both"/>
+      </w:pPr>
+      <w:r>
+        <w:t xml:space="preserve"> Pre Condition: </w:t>
       </w:r>
       <w:r>
         <w:t>I</w:t>
@@ -8107,13 +7778,8 @@
       <w:r>
         <w:t xml:space="preserve"> Error Handling: if the username or the password </w:t>
       </w:r>
-      <w:proofErr w:type="gramStart"/>
-      <w:r>
-        <w:t>didn't</w:t>
-      </w:r>
-      <w:proofErr w:type="gramEnd"/>
-      <w:r>
-        <w:t xml:space="preserve"> match</w:t>
+      <w:r>
+        <w:t>didn't match</w:t>
       </w:r>
       <w:r>
         <w:t xml:space="preserve"> any username or password in the database the access</w:t>
@@ -8171,30 +7837,47 @@
         <w:jc w:val="both"/>
       </w:pPr>
       <w:r>
+        <w:t xml:space="preserve"> Function</w:t>
+      </w:r>
+      <w:r>
+        <w:t xml:space="preserve">: </w:t>
+      </w:r>
+      <w:r>
+        <w:t xml:space="preserve"> Seach page: to find citizen information</w:t>
+      </w:r>
+      <w:r>
+        <w:t>.</w:t>
+      </w:r>
+    </w:p>
+    <w:p>
+      <w:pPr>
+        <w:jc w:val="both"/>
+      </w:pPr>
+      <w:r>
+        <w:t xml:space="preserve"> Description: The system shall able</w:t>
+      </w:r>
+      <w:r>
+        <w:t xml:space="preserve"> The employee</w:t>
+      </w:r>
+      <w:r>
+        <w:t>s</w:t>
+      </w:r>
+      <w:r>
         <w:t xml:space="preserve"> </w:t>
       </w:r>
       <w:r>
-        <w:t>Func</w:t>
-      </w:r>
-      <w:r>
-        <w:t>t</w:t>
-      </w:r>
-      <w:r>
-        <w:t>ion</w:t>
-      </w:r>
-      <w:r>
-        <w:t xml:space="preserve">: </w:t>
-      </w:r>
-      <w:r>
-        <w:t xml:space="preserve"> </w:t>
-      </w:r>
-      <w:proofErr w:type="spellStart"/>
-      <w:r>
-        <w:t>Seach</w:t>
-      </w:r>
-      <w:proofErr w:type="spellEnd"/>
-      <w:r>
-        <w:t xml:space="preserve"> page: to find citizen information</w:t>
+        <w:t>to</w:t>
+      </w:r>
+      <w:r>
+        <w:t xml:space="preserve"> enter the Citizen National ID Number.</w:t>
+      </w:r>
+    </w:p>
+    <w:p>
+      <w:pPr>
+        <w:jc w:val="both"/>
+      </w:pPr>
+      <w:r>
+        <w:t xml:space="preserve"> Inputs: Citizen National ID number</w:t>
       </w:r>
       <w:r>
         <w:t>.</w:t>
@@ -8205,61 +7888,7 @@
         <w:jc w:val="both"/>
       </w:pPr>
       <w:r>
-        <w:t xml:space="preserve"> </w:t>
-      </w:r>
-      <w:r>
-        <w:t>Description:</w:t>
-      </w:r>
-      <w:r>
-        <w:t xml:space="preserve"> The system shall able</w:t>
-      </w:r>
-      <w:r>
-        <w:t xml:space="preserve"> </w:t>
-      </w:r>
-      <w:proofErr w:type="gramStart"/>
-      <w:r>
-        <w:t>The</w:t>
-      </w:r>
-      <w:proofErr w:type="gramEnd"/>
-      <w:r>
-        <w:t xml:space="preserve"> employee</w:t>
-      </w:r>
-      <w:r>
-        <w:t>s</w:t>
-      </w:r>
-      <w:r>
-        <w:t xml:space="preserve"> </w:t>
-      </w:r>
-      <w:r>
-        <w:t>to</w:t>
-      </w:r>
-      <w:r>
-        <w:t xml:space="preserve"> enter the Citizen National ID Number.</w:t>
-      </w:r>
-    </w:p>
-    <w:p>
-      <w:pPr>
-        <w:jc w:val="both"/>
-      </w:pPr>
-      <w:r>
-        <w:t xml:space="preserve"> Inputs: Citizen National ID number</w:t>
-      </w:r>
-      <w:r>
-        <w:t>.</w:t>
-      </w:r>
-    </w:p>
-    <w:p>
-      <w:pPr>
-        <w:jc w:val="both"/>
-      </w:pPr>
-      <w:r>
-        <w:t xml:space="preserve"> </w:t>
-      </w:r>
-      <w:r>
-        <w:t>Source: Citizens</w:t>
-      </w:r>
-      <w:r>
-        <w:t>.</w:t>
+        <w:t xml:space="preserve"> Source: Citizens.</w:t>
       </w:r>
     </w:p>
     <w:p>
@@ -8296,17 +7925,7 @@
         <w:jc w:val="both"/>
       </w:pPr>
       <w:r>
-        <w:t xml:space="preserve"> </w:t>
-      </w:r>
-      <w:proofErr w:type="spellStart"/>
-      <w:proofErr w:type="gramStart"/>
-      <w:r>
-        <w:t>Pre Condition</w:t>
-      </w:r>
-      <w:proofErr w:type="spellEnd"/>
-      <w:proofErr w:type="gramEnd"/>
-      <w:r>
-        <w:t xml:space="preserve">: all information </w:t>
+        <w:t xml:space="preserve"> Pre Condition: all information </w:t>
       </w:r>
       <w:r>
         <w:t>must</w:t>
@@ -8419,16 +8038,7 @@
         <w:jc w:val="both"/>
       </w:pPr>
       <w:r>
-        <w:t xml:space="preserve"> </w:t>
-      </w:r>
-      <w:r>
-        <w:t>Func</w:t>
-      </w:r>
-      <w:r>
-        <w:t>t</w:t>
-      </w:r>
-      <w:r>
-        <w:t>ion</w:t>
+        <w:t xml:space="preserve"> Function</w:t>
       </w:r>
       <w:r>
         <w:t>:</w:t>
@@ -8460,23 +8070,20 @@
         </w:rPr>
       </w:pPr>
       <w:r>
+        <w:t xml:space="preserve"> Description: The system shall save information of the citizens.</w:t>
+      </w:r>
+    </w:p>
+    <w:p>
+      <w:pPr>
+        <w:jc w:val="both"/>
+      </w:pPr>
+      <w:r>
+        <w:t xml:space="preserve"> Inputs:</w:t>
+      </w:r>
+      <w:r>
         <w:t xml:space="preserve"> </w:t>
       </w:r>
       <w:r>
-        <w:t>Description: The system shall save information of the citizens.</w:t>
-      </w:r>
-    </w:p>
-    <w:p>
-      <w:pPr>
-        <w:jc w:val="both"/>
-      </w:pPr>
-      <w:r>
-        <w:t xml:space="preserve"> Inputs:</w:t>
-      </w:r>
-      <w:r>
-        <w:t xml:space="preserve"> </w:t>
-      </w:r>
-      <w:r>
         <w:t>N</w:t>
       </w:r>
       <w:r>
@@ -8488,10 +8095,7 @@
         <w:jc w:val="both"/>
       </w:pPr>
       <w:r>
-        <w:t xml:space="preserve"> </w:t>
-      </w:r>
-      <w:r>
-        <w:t>Source: Citizens</w:t>
+        <w:t xml:space="preserve"> Source: Citizens</w:t>
       </w:r>
     </w:p>
     <w:p>
@@ -8527,17 +8131,7 @@
         <w:jc w:val="both"/>
       </w:pPr>
       <w:r>
-        <w:t xml:space="preserve"> </w:t>
-      </w:r>
-      <w:proofErr w:type="spellStart"/>
-      <w:proofErr w:type="gramStart"/>
-      <w:r>
-        <w:t>Pre Condition</w:t>
-      </w:r>
-      <w:proofErr w:type="spellEnd"/>
-      <w:proofErr w:type="gramEnd"/>
-      <w:r>
-        <w:t>:</w:t>
+        <w:t xml:space="preserve"> Pre Condition:</w:t>
       </w:r>
       <w:r>
         <w:t xml:space="preserve"> </w:t>
@@ -8592,15 +8186,7 @@
         <w:t xml:space="preserve"> Error Handling:</w:t>
       </w:r>
       <w:r>
-        <w:t xml:space="preserve"> if the incorrect information will </w:t>
-      </w:r>
-      <w:proofErr w:type="gramStart"/>
-      <w:r>
-        <w:t>is</w:t>
-      </w:r>
-      <w:proofErr w:type="gramEnd"/>
-      <w:r>
-        <w:t xml:space="preserve"> displayed the system will ask to enter the national id number again.</w:t>
+        <w:t xml:space="preserve"> if the incorrect information will is displayed the system will ask to enter the national id number again.</w:t>
       </w:r>
     </w:p>
     <w:p/>
@@ -8643,19 +8229,7 @@
         <w:jc w:val="both"/>
       </w:pPr>
       <w:r>
-        <w:t xml:space="preserve"> </w:t>
-      </w:r>
-      <w:r>
-        <w:t>Func</w:t>
-      </w:r>
-      <w:r>
-        <w:t>t</w:t>
-      </w:r>
-      <w:r>
-        <w:t>ion</w:t>
-      </w:r>
-      <w:r>
-        <w:t>: Forget the password: reset the password if the user.</w:t>
+        <w:t xml:space="preserve"> Function: Forget the password: reset the password if the user.</w:t>
       </w:r>
     </w:p>
     <w:p>
@@ -8666,26 +8240,23 @@
         <w:jc w:val="both"/>
       </w:pPr>
       <w:r>
+        <w:t xml:space="preserve"> Description: </w:t>
+      </w:r>
+      <w:r>
+        <w:t>The System shall reset the password if the user forgets the password.</w:t>
+      </w:r>
+    </w:p>
+    <w:p>
+      <w:pPr>
+        <w:jc w:val="both"/>
+      </w:pPr>
+      <w:r>
+        <w:t xml:space="preserve"> Inputs:</w:t>
+      </w:r>
+      <w:r>
         <w:t xml:space="preserve"> </w:t>
       </w:r>
       <w:r>
-        <w:t xml:space="preserve">Description: </w:t>
-      </w:r>
-      <w:r>
-        <w:t>The System shall reset the password if the user forgets the password.</w:t>
-      </w:r>
-    </w:p>
-    <w:p>
-      <w:pPr>
-        <w:jc w:val="both"/>
-      </w:pPr>
-      <w:r>
-        <w:t xml:space="preserve"> Inputs:</w:t>
-      </w:r>
-      <w:r>
-        <w:t xml:space="preserve"> </w:t>
-      </w:r>
-      <w:r>
         <w:t>U</w:t>
       </w:r>
       <w:r>
@@ -8697,13 +8268,7 @@
         <w:jc w:val="both"/>
       </w:pPr>
       <w:r>
-        <w:t xml:space="preserve"> </w:t>
-      </w:r>
-      <w:r>
-        <w:t xml:space="preserve">Source: </w:t>
-      </w:r>
-      <w:r>
-        <w:t>N/A</w:t>
+        <w:t xml:space="preserve"> Source: N/A</w:t>
       </w:r>
     </w:p>
     <w:p>
@@ -8745,17 +8310,7 @@
         <w:jc w:val="both"/>
       </w:pPr>
       <w:r>
-        <w:t xml:space="preserve"> </w:t>
-      </w:r>
-      <w:proofErr w:type="spellStart"/>
-      <w:proofErr w:type="gramStart"/>
-      <w:r>
-        <w:t>Pre Condition</w:t>
-      </w:r>
-      <w:proofErr w:type="spellEnd"/>
-      <w:proofErr w:type="gramEnd"/>
-      <w:r>
-        <w:t>:</w:t>
+        <w:t xml:space="preserve"> Pre Condition:</w:t>
       </w:r>
       <w:r>
         <w:t xml:space="preserve"> </w:t>
@@ -8875,16 +8430,7 @@
         <w:jc w:val="both"/>
       </w:pPr>
       <w:r>
-        <w:t xml:space="preserve"> </w:t>
-      </w:r>
-      <w:r>
-        <w:t>Func</w:t>
-      </w:r>
-      <w:r>
-        <w:t>t</w:t>
-      </w:r>
-      <w:r>
-        <w:t>ion</w:t>
+        <w:t xml:space="preserve"> Function</w:t>
       </w:r>
       <w:r>
         <w:t>:</w:t>
@@ -8904,40 +8450,29 @@
         <w:jc w:val="both"/>
       </w:pPr>
       <w:r>
+        <w:t xml:space="preserve"> Description: The system shall able </w:t>
+      </w:r>
+      <w:r>
+        <w:t xml:space="preserve">The citizen </w:t>
+      </w:r>
+      <w:r>
+        <w:t>to</w:t>
+      </w:r>
+      <w:r>
+        <w:t xml:space="preserve"> view their information in their profile.</w:t>
+      </w:r>
+    </w:p>
+    <w:p>
+      <w:pPr>
+        <w:jc w:val="both"/>
+      </w:pPr>
+      <w:r>
+        <w:t xml:space="preserve"> Inputs:</w:t>
+      </w:r>
+      <w:r>
         <w:t xml:space="preserve"> </w:t>
       </w:r>
       <w:r>
-        <w:t>Description:</w:t>
-      </w:r>
-      <w:r>
-        <w:t xml:space="preserve"> The system shall able </w:t>
-      </w:r>
-      <w:proofErr w:type="gramStart"/>
-      <w:r>
-        <w:t>The</w:t>
-      </w:r>
-      <w:proofErr w:type="gramEnd"/>
-      <w:r>
-        <w:t xml:space="preserve"> citizen </w:t>
-      </w:r>
-      <w:r>
-        <w:t>to</w:t>
-      </w:r>
-      <w:r>
-        <w:t xml:space="preserve"> view their information in their profile.</w:t>
-      </w:r>
-    </w:p>
-    <w:p>
-      <w:pPr>
-        <w:jc w:val="both"/>
-      </w:pPr>
-      <w:r>
-        <w:t xml:space="preserve"> Inputs:</w:t>
-      </w:r>
-      <w:r>
-        <w:t xml:space="preserve"> </w:t>
-      </w:r>
-      <w:r>
         <w:t>N</w:t>
       </w:r>
       <w:r>
@@ -8949,13 +8484,7 @@
         <w:jc w:val="both"/>
       </w:pPr>
       <w:r>
-        <w:t xml:space="preserve"> </w:t>
-      </w:r>
-      <w:r>
-        <w:t xml:space="preserve">Source: </w:t>
-      </w:r>
-      <w:r>
-        <w:t>Database</w:t>
+        <w:t xml:space="preserve"> Source: Database</w:t>
       </w:r>
     </w:p>
     <w:p>
@@ -8991,17 +8520,7 @@
         <w:jc w:val="both"/>
       </w:pPr>
       <w:r>
-        <w:t xml:space="preserve"> </w:t>
-      </w:r>
-      <w:proofErr w:type="spellStart"/>
-      <w:proofErr w:type="gramStart"/>
-      <w:r>
-        <w:t>Pre Condition</w:t>
-      </w:r>
-      <w:proofErr w:type="spellEnd"/>
-      <w:proofErr w:type="gramEnd"/>
-      <w:r>
-        <w:t>:</w:t>
+        <w:t xml:space="preserve"> Pre Condition:</w:t>
       </w:r>
       <w:r>
         <w:t xml:space="preserve"> </w:t>
@@ -9116,33 +8635,16 @@
         <w:jc w:val="both"/>
       </w:pPr>
       <w:r>
+        <w:t xml:space="preserve"> Function</w:t>
+      </w:r>
+      <w:r>
+        <w:t>:</w:t>
+      </w:r>
+      <w:r>
         <w:t xml:space="preserve"> </w:t>
       </w:r>
       <w:r>
-        <w:t>Func</w:t>
-      </w:r>
-      <w:r>
-        <w:t>t</w:t>
-      </w:r>
-      <w:r>
-        <w:t>ion</w:t>
-      </w:r>
-      <w:r>
-        <w:t>:</w:t>
-      </w:r>
-      <w:r>
-        <w:t xml:space="preserve"> </w:t>
-      </w:r>
-      <w:r>
-        <w:t xml:space="preserve">Edit general </w:t>
-      </w:r>
-      <w:proofErr w:type="gramStart"/>
-      <w:r>
-        <w:t>information :</w:t>
-      </w:r>
-      <w:proofErr w:type="gramEnd"/>
-      <w:r>
-        <w:t xml:space="preserve"> To make the information new</w:t>
+        <w:t>Edit general information : To make the information new</w:t>
       </w:r>
     </w:p>
     <w:p>
@@ -9153,38 +8655,35 @@
         <w:jc w:val="both"/>
       </w:pPr>
       <w:r>
+        <w:t xml:space="preserve"> Description: </w:t>
+      </w:r>
+      <w:r>
+        <w:t xml:space="preserve">The citizen shall be able to change </w:t>
+      </w:r>
+      <w:r>
+        <w:t xml:space="preserve">some of </w:t>
+      </w:r>
+      <w:r>
+        <w:t>their current</w:t>
+      </w:r>
+      <w:r>
+        <w:t xml:space="preserve"> general information</w:t>
+      </w:r>
+      <w:r>
+        <w:t>.</w:t>
+      </w:r>
+    </w:p>
+    <w:p>
+      <w:pPr>
+        <w:jc w:val="both"/>
+      </w:pPr>
+      <w:r>
+        <w:t xml:space="preserve"> Inputs:</w:t>
+      </w:r>
+      <w:r>
         <w:t xml:space="preserve"> </w:t>
       </w:r>
       <w:r>
-        <w:t xml:space="preserve">Description: </w:t>
-      </w:r>
-      <w:r>
-        <w:t xml:space="preserve">The citizen shall be able to change </w:t>
-      </w:r>
-      <w:r>
-        <w:t xml:space="preserve">some of </w:t>
-      </w:r>
-      <w:r>
-        <w:t>their current</w:t>
-      </w:r>
-      <w:r>
-        <w:t xml:space="preserve"> general information</w:t>
-      </w:r>
-      <w:r>
-        <w:t>.</w:t>
-      </w:r>
-    </w:p>
-    <w:p>
-      <w:pPr>
-        <w:jc w:val="both"/>
-      </w:pPr>
-      <w:r>
-        <w:t xml:space="preserve"> Inputs:</w:t>
-      </w:r>
-      <w:r>
-        <w:t xml:space="preserve"> </w:t>
-      </w:r>
-      <w:r>
         <w:t>A</w:t>
       </w:r>
       <w:r>
@@ -9196,13 +8695,7 @@
         <w:jc w:val="both"/>
       </w:pPr>
       <w:r>
-        <w:t xml:space="preserve"> </w:t>
-      </w:r>
-      <w:r>
-        <w:t xml:space="preserve">Source: </w:t>
-      </w:r>
-      <w:r>
-        <w:t>keyboard.</w:t>
+        <w:t xml:space="preserve"> Source: keyboard.</w:t>
       </w:r>
     </w:p>
     <w:p>
@@ -9230,71 +8723,50 @@
         <w:jc w:val="both"/>
       </w:pPr>
       <w:r>
+        <w:t xml:space="preserve"> Requirement: Type of user</w:t>
+      </w:r>
+    </w:p>
+    <w:p>
+      <w:pPr>
+        <w:jc w:val="both"/>
+      </w:pPr>
+      <w:r>
+        <w:t xml:space="preserve"> Pre Condition:</w:t>
+      </w:r>
+      <w:r>
         <w:t xml:space="preserve"> </w:t>
       </w:r>
       <w:r>
-        <w:t>Requirement: Type of user</w:t>
-      </w:r>
-    </w:p>
-    <w:p>
-      <w:pPr>
-        <w:jc w:val="both"/>
-      </w:pPr>
+        <w:t>I</w:t>
+      </w:r>
+      <w:r>
+        <w:t>f the citizen has the correct user access.</w:t>
+      </w:r>
+    </w:p>
+    <w:p>
+      <w:pPr>
+        <w:jc w:val="both"/>
+      </w:pPr>
+      <w:r>
+        <w:t xml:space="preserve"> Post Condition: </w:t>
+      </w:r>
+      <w:r>
+        <w:t>T</w:t>
+      </w:r>
+      <w:r>
+        <w:t>o check the entered information follow the correct address formating.</w:t>
+      </w:r>
+    </w:p>
+    <w:p>
+      <w:pPr>
+        <w:jc w:val="both"/>
+      </w:pPr>
+      <w:r>
+        <w:t xml:space="preserve"> Outputs:</w:t>
+      </w:r>
       <w:r>
         <w:t xml:space="preserve"> </w:t>
       </w:r>
-      <w:proofErr w:type="spellStart"/>
-      <w:proofErr w:type="gramStart"/>
-      <w:r>
-        <w:t>Pre Condition</w:t>
-      </w:r>
-      <w:proofErr w:type="spellEnd"/>
-      <w:proofErr w:type="gramEnd"/>
-      <w:r>
-        <w:t>:</w:t>
-      </w:r>
-      <w:r>
-        <w:t xml:space="preserve"> </w:t>
-      </w:r>
-      <w:r>
-        <w:t>I</w:t>
-      </w:r>
-      <w:r>
-        <w:t>f the citizen has the correct user access.</w:t>
-      </w:r>
-    </w:p>
-    <w:p>
-      <w:pPr>
-        <w:jc w:val="both"/>
-      </w:pPr>
-      <w:r>
-        <w:t xml:space="preserve"> Post Condition: </w:t>
-      </w:r>
-      <w:r>
-        <w:t>T</w:t>
-      </w:r>
-      <w:r>
-        <w:t xml:space="preserve">o check the entered information follow the correct address </w:t>
-      </w:r>
-      <w:proofErr w:type="spellStart"/>
-      <w:r>
-        <w:t>formating</w:t>
-      </w:r>
-      <w:proofErr w:type="spellEnd"/>
-      <w:r>
-        <w:t>.</w:t>
-      </w:r>
-    </w:p>
-    <w:p>
-      <w:pPr>
-        <w:jc w:val="both"/>
-      </w:pPr>
-      <w:r>
-        <w:t xml:space="preserve"> Outputs:</w:t>
-      </w:r>
-      <w:r>
-        <w:t xml:space="preserve"> </w:t>
-      </w:r>
       <w:r>
         <w:t>N</w:t>
       </w:r>
@@ -9310,23 +8782,7 @@
         <w:t xml:space="preserve"> Error Handling:</w:t>
       </w:r>
       <w:r>
-        <w:t xml:space="preserve"> if the entered information </w:t>
-      </w:r>
-      <w:proofErr w:type="gramStart"/>
-      <w:r>
-        <w:t>doesn't</w:t>
-      </w:r>
-      <w:proofErr w:type="gramEnd"/>
-      <w:r>
-        <w:t xml:space="preserve"> follow the right formation the system will ask to enter the address in the right </w:t>
-      </w:r>
-      <w:proofErr w:type="spellStart"/>
-      <w:r>
-        <w:t>formating</w:t>
-      </w:r>
-      <w:proofErr w:type="spellEnd"/>
-      <w:r>
-        <w:t>.</w:t>
+        <w:t xml:space="preserve"> if the entered information doesn't follow the right formation the system will ask to enter the address in the right formating.</w:t>
       </w:r>
     </w:p>
     <w:p>
@@ -9537,9 +8993,84 @@
           <w:szCs w:val="22"/>
           <w:shd w:val="clear" w:color="auto" w:fill="FFFFFF"/>
         </w:rPr>
-        <w:t xml:space="preserve">The application should be reliable to perform the business, </w:t>
-      </w:r>
-      <w:proofErr w:type="spellStart"/>
+        <w:t>The application should be reliable to perform the business, ie when the user performs some important action it should be acknowledged with a confirmation.</w:t>
+      </w:r>
+    </w:p>
+    <w:p>
+      <w:pPr>
+        <w:pStyle w:val="Heading3"/>
+        <w:tabs>
+          <w:tab w:val="left" w:pos="6497"/>
+        </w:tabs>
+        <w:jc w:val="both"/>
+        <w:rPr>
+          <w:rFonts w:asciiTheme="majorHAnsi" w:hAnsiTheme="majorHAnsi" w:cstheme="majorHAnsi"/>
+          <w:b/>
+          <w:bCs/>
+          <w:i w:val="0"/>
+          <w:iCs/>
+          <w:sz w:val="22"/>
+          <w:szCs w:val="22"/>
+        </w:rPr>
+      </w:pPr>
+      <w:bookmarkStart w:id="150" w:name="_Toc53513516"/>
+      <w:bookmarkStart w:id="151" w:name="_Toc53513591"/>
+      <w:r>
+        <w:rPr>
+          <w:rFonts w:asciiTheme="majorHAnsi" w:hAnsiTheme="majorHAnsi" w:cstheme="majorHAnsi"/>
+          <w:b/>
+          <w:bCs/>
+          <w:i w:val="0"/>
+          <w:iCs/>
+          <w:sz w:val="22"/>
+          <w:szCs w:val="22"/>
+        </w:rPr>
+        <w:t xml:space="preserve">NFR2: </w:t>
+      </w:r>
+      <w:r>
+        <w:rPr>
+          <w:rFonts w:asciiTheme="majorHAnsi" w:hAnsiTheme="majorHAnsi" w:cstheme="majorHAnsi"/>
+          <w:b/>
+          <w:bCs/>
+          <w:i w:val="0"/>
+          <w:iCs/>
+          <w:sz w:val="22"/>
+          <w:szCs w:val="22"/>
+          <w:rtl/>
+        </w:rPr>
+        <w:t xml:space="preserve"> </w:t>
+      </w:r>
+      <w:r>
+        <w:rPr>
+          <w:rFonts w:asciiTheme="majorHAnsi" w:hAnsiTheme="majorHAnsi" w:cstheme="majorHAnsi"/>
+          <w:b/>
+          <w:bCs/>
+          <w:i w:val="0"/>
+          <w:iCs/>
+          <w:color w:val="222222"/>
+          <w:sz w:val="22"/>
+          <w:szCs w:val="22"/>
+          <w:shd w:val="clear" w:color="auto" w:fill="FFFFFF"/>
+        </w:rPr>
+        <w:t>Scalability</w:t>
+      </w:r>
+      <w:bookmarkEnd w:id="150"/>
+      <w:bookmarkEnd w:id="151"/>
+    </w:p>
+    <w:p>
+      <w:pPr>
+        <w:pStyle w:val="ListParagraph"/>
+        <w:numPr>
+          <w:ilvl w:val="0"/>
+          <w:numId w:val="13"/>
+        </w:numPr>
+        <w:jc w:val="both"/>
+        <w:rPr>
+          <w:rFonts w:asciiTheme="majorBidi" w:hAnsiTheme="majorBidi" w:cstheme="majorBidi"/>
+          <w:sz w:val="14"/>
+          <w:szCs w:val="14"/>
+        </w:rPr>
+      </w:pPr>
       <w:r>
         <w:rPr>
           <w:rFonts w:asciiTheme="majorBidi" w:hAnsiTheme="majorBidi" w:cstheme="majorBidi"/>
@@ -9549,130 +9080,7 @@
           <w:szCs w:val="22"/>
           <w:shd w:val="clear" w:color="auto" w:fill="FFFFFF"/>
         </w:rPr>
-        <w:t>ie</w:t>
-      </w:r>
-      <w:proofErr w:type="spellEnd"/>
-      <w:r>
-        <w:rPr>
-          <w:rFonts w:asciiTheme="majorBidi" w:hAnsiTheme="majorBidi" w:cstheme="majorBidi"/>
-          <w:color w:val="292929"/>
-          <w:spacing w:val="-1"/>
-          <w:sz w:val="22"/>
-          <w:szCs w:val="22"/>
-          <w:shd w:val="clear" w:color="auto" w:fill="FFFFFF"/>
-        </w:rPr>
-        <w:t xml:space="preserve"> when the user performs some important action it should be acknowledged with a confirmation.</w:t>
-      </w:r>
-    </w:p>
-    <w:p>
-      <w:pPr>
-        <w:pStyle w:val="Heading3"/>
-        <w:tabs>
-          <w:tab w:val="left" w:pos="6497"/>
-        </w:tabs>
-        <w:jc w:val="both"/>
-        <w:rPr>
-          <w:rFonts w:asciiTheme="majorHAnsi" w:hAnsiTheme="majorHAnsi" w:cstheme="majorHAnsi"/>
-          <w:b/>
-          <w:bCs/>
-          <w:i w:val="0"/>
-          <w:iCs/>
-          <w:sz w:val="22"/>
-          <w:szCs w:val="22"/>
-        </w:rPr>
-      </w:pPr>
-      <w:bookmarkStart w:id="150" w:name="_Toc53513516"/>
-      <w:bookmarkStart w:id="151" w:name="_Toc53513591"/>
-      <w:r>
-        <w:rPr>
-          <w:rFonts w:asciiTheme="majorHAnsi" w:hAnsiTheme="majorHAnsi" w:cstheme="majorHAnsi"/>
-          <w:b/>
-          <w:bCs/>
-          <w:i w:val="0"/>
-          <w:iCs/>
-          <w:sz w:val="22"/>
-          <w:szCs w:val="22"/>
-        </w:rPr>
-        <w:t xml:space="preserve">NFR2: </w:t>
-      </w:r>
-      <w:r>
-        <w:rPr>
-          <w:rFonts w:asciiTheme="majorHAnsi" w:hAnsiTheme="majorHAnsi" w:cstheme="majorHAnsi"/>
-          <w:b/>
-          <w:bCs/>
-          <w:i w:val="0"/>
-          <w:iCs/>
-          <w:sz w:val="22"/>
-          <w:szCs w:val="22"/>
-          <w:rtl/>
-        </w:rPr>
-        <w:t xml:space="preserve"> </w:t>
-      </w:r>
-      <w:r>
-        <w:rPr>
-          <w:rFonts w:asciiTheme="majorHAnsi" w:hAnsiTheme="majorHAnsi" w:cstheme="majorHAnsi"/>
-          <w:b/>
-          <w:bCs/>
-          <w:i w:val="0"/>
-          <w:iCs/>
-          <w:color w:val="222222"/>
-          <w:sz w:val="22"/>
-          <w:szCs w:val="22"/>
-          <w:shd w:val="clear" w:color="auto" w:fill="FFFFFF"/>
-        </w:rPr>
-        <w:t>Scalability</w:t>
-      </w:r>
-      <w:bookmarkEnd w:id="150"/>
-      <w:bookmarkEnd w:id="151"/>
-    </w:p>
-    <w:p>
-      <w:pPr>
-        <w:pStyle w:val="ListParagraph"/>
-        <w:numPr>
-          <w:ilvl w:val="0"/>
-          <w:numId w:val="13"/>
-        </w:numPr>
-        <w:jc w:val="both"/>
-        <w:rPr>
-          <w:rFonts w:asciiTheme="majorBidi" w:hAnsiTheme="majorBidi" w:cstheme="majorBidi"/>
-          <w:sz w:val="14"/>
-          <w:szCs w:val="14"/>
-        </w:rPr>
-      </w:pPr>
-      <w:r>
-        <w:rPr>
-          <w:rFonts w:asciiTheme="majorBidi" w:hAnsiTheme="majorBidi" w:cstheme="majorBidi"/>
-          <w:color w:val="292929"/>
-          <w:spacing w:val="-1"/>
-          <w:sz w:val="22"/>
-          <w:szCs w:val="22"/>
-          <w:shd w:val="clear" w:color="auto" w:fill="FFFFFF"/>
-        </w:rPr>
-        <w:t xml:space="preserve">The system </w:t>
-      </w:r>
-      <w:proofErr w:type="gramStart"/>
-      <w:r>
-        <w:rPr>
-          <w:rFonts w:asciiTheme="majorBidi" w:hAnsiTheme="majorBidi" w:cstheme="majorBidi"/>
-          <w:color w:val="292929"/>
-          <w:spacing w:val="-1"/>
-          <w:sz w:val="22"/>
-          <w:szCs w:val="22"/>
-          <w:shd w:val="clear" w:color="auto" w:fill="FFFFFF"/>
-        </w:rPr>
-        <w:t>should</w:t>
-      </w:r>
-      <w:proofErr w:type="gramEnd"/>
-      <w:r>
-        <w:rPr>
-          <w:rFonts w:asciiTheme="majorBidi" w:hAnsiTheme="majorBidi" w:cstheme="majorBidi"/>
-          <w:color w:val="292929"/>
-          <w:spacing w:val="-1"/>
-          <w:sz w:val="22"/>
-          <w:szCs w:val="22"/>
-          <w:shd w:val="clear" w:color="auto" w:fill="FFFFFF"/>
-        </w:rPr>
-        <w:t xml:space="preserve"> able to adapt itself to increased usage or able to handle more data as time progress.</w:t>
+        <w:t>The system should able to adapt itself to increased usage or able to handle more data as time progress.</w:t>
       </w:r>
     </w:p>
     <w:p>
@@ -9774,23 +9182,7 @@
           <w:sz w:val="22"/>
           <w:szCs w:val="22"/>
         </w:rPr>
-        <w:t xml:space="preserve">Employees shall be forced to change their password the next time they login in if they have not changed it within the length of time established as “Password expiration </w:t>
-      </w:r>
-      <w:proofErr w:type="gramStart"/>
-      <w:r>
-        <w:rPr>
-          <w:sz w:val="22"/>
-          <w:szCs w:val="22"/>
-        </w:rPr>
-        <w:t>duration ”</w:t>
-      </w:r>
-      <w:proofErr w:type="gramEnd"/>
-      <w:r>
-        <w:rPr>
-          <w:sz w:val="22"/>
-          <w:szCs w:val="22"/>
-        </w:rPr>
-        <w:t>.</w:t>
+        <w:t>Employees shall be forced to change their password the next time they login in if they have not changed it within the length of time established as “Password expiration duration ”.</w:t>
       </w:r>
     </w:p>
     <w:p>
@@ -9918,9 +9310,22 @@
           <w:szCs w:val="22"/>
           <w:shd w:val="clear" w:color="auto" w:fill="FFFFFF"/>
         </w:rPr>
-        <w:t xml:space="preserve">users </w:t>
-      </w:r>
-      <w:proofErr w:type="gramStart"/>
+        <w:t xml:space="preserve">users should able to use </w:t>
+      </w:r>
+    </w:p>
+    <w:p>
+      <w:pPr>
+        <w:pStyle w:val="ListParagraph"/>
+        <w:tabs>
+          <w:tab w:val="left" w:pos="5220"/>
+        </w:tabs>
+        <w:jc w:val="both"/>
+        <w:rPr>
+          <w:rFonts w:asciiTheme="majorBidi" w:hAnsiTheme="majorBidi" w:cstheme="majorBidi"/>
+          <w:sz w:val="14"/>
+          <w:szCs w:val="14"/>
+        </w:rPr>
+      </w:pPr>
       <w:r>
         <w:rPr>
           <w:rFonts w:asciiTheme="majorBidi" w:hAnsiTheme="majorBidi" w:cstheme="majorBidi"/>
@@ -9930,43 +9335,6 @@
           <w:szCs w:val="22"/>
           <w:shd w:val="clear" w:color="auto" w:fill="FFFFFF"/>
         </w:rPr>
-        <w:t>should</w:t>
-      </w:r>
-      <w:proofErr w:type="gramEnd"/>
-      <w:r>
-        <w:rPr>
-          <w:rFonts w:asciiTheme="majorBidi" w:hAnsiTheme="majorBidi" w:cstheme="majorBidi"/>
-          <w:color w:val="292929"/>
-          <w:spacing w:val="-1"/>
-          <w:sz w:val="22"/>
-          <w:szCs w:val="22"/>
-          <w:shd w:val="clear" w:color="auto" w:fill="FFFFFF"/>
-        </w:rPr>
-        <w:t xml:space="preserve"> able to use </w:t>
-      </w:r>
-    </w:p>
-    <w:p>
-      <w:pPr>
-        <w:pStyle w:val="ListParagraph"/>
-        <w:tabs>
-          <w:tab w:val="left" w:pos="5220"/>
-        </w:tabs>
-        <w:jc w:val="both"/>
-        <w:rPr>
-          <w:rFonts w:asciiTheme="majorBidi" w:hAnsiTheme="majorBidi" w:cstheme="majorBidi"/>
-          <w:sz w:val="14"/>
-          <w:szCs w:val="14"/>
-        </w:rPr>
-      </w:pPr>
-      <w:r>
-        <w:rPr>
-          <w:rFonts w:asciiTheme="majorBidi" w:hAnsiTheme="majorBidi" w:cstheme="majorBidi"/>
-          <w:color w:val="292929"/>
-          <w:spacing w:val="-1"/>
-          <w:sz w:val="22"/>
-          <w:szCs w:val="22"/>
-          <w:shd w:val="clear" w:color="auto" w:fill="FFFFFF"/>
-        </w:rPr>
         <w:t xml:space="preserve"> The system without any guidelines or help from experts/manuals.</w:t>
       </w:r>
     </w:p>
@@ -10024,9 +9392,8 @@
           <w:szCs w:val="22"/>
           <w:shd w:val="clear" w:color="auto" w:fill="FFFFFF"/>
         </w:rPr>
-        <w:t xml:space="preserve">A use case diagram </w:t>
-      </w:r>
-      <w:proofErr w:type="gramStart"/>
+        <w:t>A use case diagram it</w:t>
+      </w:r>
       <w:r>
         <w:rPr>
           <w:rFonts w:asciiTheme="majorBidi" w:hAnsiTheme="majorBidi" w:cstheme="majorBidi"/>
@@ -10035,7 +9402,7 @@
           <w:szCs w:val="22"/>
           <w:shd w:val="clear" w:color="auto" w:fill="FFFFFF"/>
         </w:rPr>
-        <w:t>it</w:t>
+        <w:t>'</w:t>
       </w:r>
       <w:r>
         <w:rPr>
@@ -10045,28 +9412,7 @@
           <w:szCs w:val="22"/>
           <w:shd w:val="clear" w:color="auto" w:fill="FFFFFF"/>
         </w:rPr>
-        <w:t>'</w:t>
-      </w:r>
-      <w:r>
-        <w:rPr>
-          <w:rFonts w:asciiTheme="majorBidi" w:hAnsiTheme="majorBidi" w:cstheme="majorBidi"/>
-          <w:color w:val="222222"/>
-          <w:sz w:val="22"/>
-          <w:szCs w:val="22"/>
-          <w:shd w:val="clear" w:color="auto" w:fill="FFFFFF"/>
-        </w:rPr>
-        <w:t>s</w:t>
-      </w:r>
-      <w:proofErr w:type="gramEnd"/>
-      <w:r>
-        <w:rPr>
-          <w:rFonts w:asciiTheme="majorBidi" w:hAnsiTheme="majorBidi" w:cstheme="majorBidi"/>
-          <w:color w:val="222222"/>
-          <w:sz w:val="22"/>
-          <w:szCs w:val="22"/>
-          <w:shd w:val="clear" w:color="auto" w:fill="FFFFFF"/>
-        </w:rPr>
-        <w:t xml:space="preserve"> one of the simplest representation</w:t>
+        <w:t>s one of the simplest representation</w:t>
       </w:r>
       <w:r>
         <w:rPr>
@@ -10322,15 +9668,7 @@
           </w:tcPr>
           <w:p>
             <w:r>
-              <w:t xml:space="preserve"> Section </w:t>
-            </w:r>
-            <w:proofErr w:type="gramStart"/>
-            <w:r>
-              <w:t>1 ,</w:t>
-            </w:r>
-            <w:proofErr w:type="gramEnd"/>
-            <w:r>
-              <w:t xml:space="preserve"> section 2</w:t>
+              <w:t xml:space="preserve"> Section 1 , section 2</w:t>
             </w:r>
           </w:p>
           <w:p>
@@ -10376,7 +9714,6 @@
               </w:rPr>
               <w:t xml:space="preserve">Abdulrahman </w:t>
             </w:r>
-            <w:proofErr w:type="spellStart"/>
             <w:r>
               <w:rPr>
                 <w:rFonts w:asciiTheme="majorBidi" w:hAnsiTheme="majorBidi" w:cstheme="majorBidi"/>
@@ -10385,31 +9722,8 @@
                 <w:szCs w:val="24"/>
                 <w:shd w:val="clear" w:color="auto" w:fill="FFFFFF"/>
               </w:rPr>
-              <w:t>Mubasher</w:t>
-            </w:r>
-            <w:proofErr w:type="spellEnd"/>
-            <w:r>
-              <w:rPr>
-                <w:rFonts w:asciiTheme="majorBidi" w:hAnsiTheme="majorBidi" w:cstheme="majorBidi"/>
-                <w:color w:val="000000"/>
-                <w:sz w:val="24"/>
-                <w:szCs w:val="24"/>
-                <w:shd w:val="clear" w:color="auto" w:fill="FFFFFF"/>
-              </w:rPr>
-              <w:t xml:space="preserve"> </w:t>
-            </w:r>
-            <w:proofErr w:type="spellStart"/>
-            <w:r>
-              <w:rPr>
-                <w:rFonts w:asciiTheme="majorBidi" w:hAnsiTheme="majorBidi" w:cstheme="majorBidi"/>
-                <w:color w:val="000000"/>
-                <w:sz w:val="24"/>
-                <w:szCs w:val="24"/>
-                <w:shd w:val="clear" w:color="auto" w:fill="FFFFFF"/>
-              </w:rPr>
-              <w:t>Alghurm</w:t>
-            </w:r>
-            <w:proofErr w:type="spellEnd"/>
+              <w:t>Mubasher Alghurm</w:t>
+            </w:r>
           </w:p>
         </w:tc>
         <w:tc>
@@ -10469,20 +9783,8 @@
                 <w:szCs w:val="22"/>
                 <w:shd w:val="clear" w:color="auto" w:fill="FFFFFF"/>
               </w:rPr>
-              <w:t xml:space="preserve">Nasser Hamad </w:t>
-            </w:r>
-            <w:proofErr w:type="spellStart"/>
-            <w:r>
-              <w:rPr>
-                <w:rFonts w:asciiTheme="majorBidi" w:hAnsiTheme="majorBidi" w:cstheme="majorBidi"/>
-                <w:color w:val="000000"/>
-                <w:sz w:val="22"/>
-                <w:szCs w:val="22"/>
-                <w:shd w:val="clear" w:color="auto" w:fill="FFFFFF"/>
-              </w:rPr>
-              <w:t>Alkhurayji</w:t>
-            </w:r>
-            <w:proofErr w:type="spellEnd"/>
+              <w:t>Nasser Hamad Alkhurayji</w:t>
+            </w:r>
           </w:p>
         </w:tc>
         <w:tc>
@@ -10545,42 +9847,8 @@
                 <w:szCs w:val="22"/>
                 <w:shd w:val="clear" w:color="auto" w:fill="FFFFFF"/>
               </w:rPr>
-              <w:t xml:space="preserve">Anas </w:t>
-            </w:r>
-            <w:proofErr w:type="spellStart"/>
-            <w:r>
-              <w:rPr>
-                <w:rFonts w:asciiTheme="majorBidi" w:hAnsiTheme="majorBidi" w:cstheme="majorBidi"/>
-                <w:color w:val="000000"/>
-                <w:sz w:val="22"/>
-                <w:szCs w:val="22"/>
-                <w:shd w:val="clear" w:color="auto" w:fill="FFFFFF"/>
-              </w:rPr>
-              <w:t>Eissa</w:t>
-            </w:r>
-            <w:proofErr w:type="spellEnd"/>
-            <w:r>
-              <w:rPr>
-                <w:rFonts w:asciiTheme="majorBidi" w:hAnsiTheme="majorBidi" w:cstheme="majorBidi"/>
-                <w:color w:val="000000"/>
-                <w:sz w:val="22"/>
-                <w:szCs w:val="22"/>
-                <w:shd w:val="clear" w:color="auto" w:fill="FFFFFF"/>
-              </w:rPr>
-              <w:t xml:space="preserve"> </w:t>
-            </w:r>
-            <w:proofErr w:type="spellStart"/>
-            <w:r>
-              <w:rPr>
-                <w:rFonts w:asciiTheme="majorBidi" w:hAnsiTheme="majorBidi" w:cstheme="majorBidi"/>
-                <w:color w:val="000000"/>
-                <w:sz w:val="22"/>
-                <w:szCs w:val="22"/>
-                <w:shd w:val="clear" w:color="auto" w:fill="FFFFFF"/>
-              </w:rPr>
-              <w:t>Alzhrani</w:t>
-            </w:r>
-            <w:proofErr w:type="spellEnd"/>
+              <w:t>Anas Eissa Alzhrani</w:t>
+            </w:r>
           </w:p>
         </w:tc>
         <w:tc>
@@ -10673,7 +9941,6 @@
               </w:rPr>
               <w:t xml:space="preserve">halid </w:t>
             </w:r>
-            <w:proofErr w:type="spellStart"/>
             <w:r>
               <w:rPr>
                 <w:rFonts w:asciiTheme="majorBidi" w:hAnsiTheme="majorBidi" w:cstheme="majorBidi"/>
@@ -10694,7 +9961,6 @@
               </w:rPr>
               <w:t>ldaham</w:t>
             </w:r>
-            <w:proofErr w:type="spellEnd"/>
           </w:p>
         </w:tc>
         <w:tc>
@@ -11188,15 +10454,7 @@
     </w:r>
     <w:r>
       <w:tab/>
-      <w:t>&lt;</w:t>
-    </w:r>
-    <w:proofErr w:type="spellStart"/>
-    <w:r>
-      <w:t>DB_Center</w:t>
-    </w:r>
-    <w:proofErr w:type="spellEnd"/>
-    <w:r>
-      <w:t>&gt;</w:t>
+      <w:t>&lt;DB_Center&gt;</w:t>
     </w:r>
   </w:p>
 </w:hdr>

</xml_diff>